<commit_message>
Change in Sprawozdanie template
</commit_message>
<xml_diff>
--- a/docs/Sprawozdanie Techniczne.docx
+++ b/docs/Sprawozdanie Techniczne.docx
@@ -723,7 +723,21 @@
           <w:sz w:val="22"/>
           <w:szCs w:val="22"/>
         </w:rPr>
-        <w:t xml:space="preserve"> naniesiono na mapę wywiadu terenowego. Dokonano pomiaru rzeźby terenu (pikiety wysokościowe, drzewa</w:t>
+        <w:t xml:space="preserve"> naniesiono na mapę </w:t>
+      </w:r>
+      <w:r>
+        <w:rPr>
+          <w:sz w:val="22"/>
+          <w:szCs w:val="22"/>
+        </w:rPr>
+        <w:t>porównania z terenem</w:t>
+      </w:r>
+      <w:r>
+        <w:rPr>
+          <w:sz w:val="22"/>
+          <w:szCs w:val="22"/>
+        </w:rPr>
+        <w:t>. Dokonano pomiaru rzeźby terenu (pikiety wysokościowe, drzewa</w:t>
       </w:r>
       <w:r>
         <w:rPr>
@@ -2134,7 +2148,7 @@
 </file>
 
 <file path=customXml/itemProps1.xml><?xml version="1.0" encoding="utf-8"?>
-<ds:datastoreItem xmlns:ds="http://schemas.openxmlformats.org/officeDocument/2006/customXml" ds:itemID="{7E8A4A7B-1186-4E46-97DB-BD124FEAE34F}">
+<ds:datastoreItem xmlns:ds="http://schemas.openxmlformats.org/officeDocument/2006/customXml" ds:itemID="{95634653-D12B-4D00-8789-49A9452C6ED0}">
   <ds:schemaRefs>
     <ds:schemaRef ds:uri="http://schemas.openxmlformats.org/officeDocument/2006/bibliography"/>
   </ds:schemaRefs>

</xml_diff>